<commit_message>
del email in recipient model
</commit_message>
<xml_diff>
--- a/отчет5.docx
+++ b/отчет5.docx
@@ -551,7 +551,6 @@
           <w:szCs w:val="28"/>
         </w:rPr>
       </w:pPr>
-      <w:proofErr w:type="spellStart"/>
       <w:r>
         <w:rPr>
           <w:rFonts w:ascii="Times New Roman" w:hAnsi="Times New Roman"/>
@@ -560,7 +559,6 @@
         </w:rPr>
         <w:t>Асенчик</w:t>
       </w:r>
-      <w:proofErr w:type="spellEnd"/>
       <w:r>
         <w:rPr>
           <w:rFonts w:ascii="Times New Roman" w:hAnsi="Times New Roman"/>
@@ -793,9 +791,17 @@
           <w:sz w:val="28"/>
           <w:szCs w:val="28"/>
         </w:rPr>
-        <w:t xml:space="preserve">ASP.NET MVC </w:t>
-      </w:r>
-      <w:proofErr w:type="spellStart"/>
+        <w:t>ASP.NET MVC Сore</w:t>
+      </w:r>
+      <w:r>
+        <w:rPr>
+          <w:rFonts w:ascii="Times New Roman" w:hAnsi="Times New Roman"/>
+          <w:bCs/>
+          <w:sz w:val="28"/>
+          <w:szCs w:val="28"/>
+        </w:rPr>
+        <w:t xml:space="preserve"> для создания интерфейса типовых </w:t>
+      </w:r>
       <w:r>
         <w:rPr>
           <w:rFonts w:ascii="Times New Roman" w:hAnsi="Times New Roman"/>
@@ -805,31 +811,8 @@
           <w:sz w:val="28"/>
           <w:szCs w:val="28"/>
         </w:rPr>
-        <w:t>Сore</w:t>
-      </w:r>
-      <w:proofErr w:type="spellEnd"/>
-      <w:r>
-        <w:rPr>
-          <w:rFonts w:ascii="Times New Roman" w:hAnsi="Times New Roman"/>
-          <w:bCs/>
-          <w:sz w:val="28"/>
-          <w:szCs w:val="28"/>
-        </w:rPr>
-        <w:t xml:space="preserve"> для создания интерфейса типовых </w:t>
-      </w:r>
-      <w:proofErr w:type="spellStart"/>
-      <w:r>
-        <w:rPr>
-          <w:rFonts w:ascii="Times New Roman" w:hAnsi="Times New Roman"/>
-          <w:bCs/>
-          <w:i/>
-          <w:iCs/>
-          <w:sz w:val="28"/>
-          <w:szCs w:val="28"/>
-        </w:rPr>
         <w:t>web</w:t>
       </w:r>
-      <w:proofErr w:type="spellEnd"/>
       <w:r>
         <w:rPr>
           <w:rFonts w:ascii="Times New Roman" w:hAnsi="Times New Roman"/>
@@ -895,7 +878,6 @@
         </w:rPr>
         <w:t xml:space="preserve">Используя разработанный ранее слой доступа к базе данным согласно своему варианту, спроектировать и создать интерфейс </w:t>
       </w:r>
-      <w:proofErr w:type="spellStart"/>
       <w:r>
         <w:rPr>
           <w:rFonts w:ascii="Times New Roman" w:hAnsi="Times New Roman"/>
@@ -906,7 +888,6 @@
         </w:rPr>
         <w:t>Web</w:t>
       </w:r>
-      <w:proofErr w:type="spellEnd"/>
       <w:r>
         <w:rPr>
           <w:rFonts w:ascii="Times New Roman" w:hAnsi="Times New Roman"/>
@@ -951,7 +932,6 @@
         </w:rPr>
         <w:t xml:space="preserve"> </w:t>
       </w:r>
-      <w:proofErr w:type="spellStart"/>
       <w:r>
         <w:rPr>
           <w:rFonts w:ascii="Times New Roman" w:hAnsi="Times New Roman"/>
@@ -962,7 +942,6 @@
         </w:rPr>
         <w:t>Core</w:t>
       </w:r>
-      <w:proofErr w:type="spellEnd"/>
       <w:r>
         <w:rPr>
           <w:rFonts w:ascii="Times New Roman" w:hAnsi="Times New Roman"/>
@@ -989,7 +968,6 @@
         </w:rPr>
         <w:t xml:space="preserve"> </w:t>
       </w:r>
-      <w:proofErr w:type="spellStart"/>
       <w:r>
         <w:rPr>
           <w:rFonts w:ascii="Times New Roman" w:hAnsi="Times New Roman"/>
@@ -1000,7 +978,6 @@
         </w:rPr>
         <w:t>Framework</w:t>
       </w:r>
-      <w:proofErr w:type="spellEnd"/>
       <w:r>
         <w:rPr>
           <w:rFonts w:ascii="Times New Roman" w:hAnsi="Times New Roman"/>
@@ -1009,7 +986,6 @@
         </w:rPr>
         <w:t xml:space="preserve"> и </w:t>
       </w:r>
-      <w:proofErr w:type="spellStart"/>
       <w:r>
         <w:rPr>
           <w:rFonts w:ascii="Times New Roman" w:hAnsi="Times New Roman"/>
@@ -1020,7 +996,6 @@
         </w:rPr>
         <w:t>Entity</w:t>
       </w:r>
-      <w:proofErr w:type="spellEnd"/>
       <w:r>
         <w:rPr>
           <w:rFonts w:ascii="Times New Roman" w:hAnsi="Times New Roman"/>
@@ -1029,7 +1004,6 @@
         </w:rPr>
         <w:t xml:space="preserve"> </w:t>
       </w:r>
-      <w:proofErr w:type="spellStart"/>
       <w:r>
         <w:rPr>
           <w:rFonts w:ascii="Times New Roman" w:hAnsi="Times New Roman"/>
@@ -1040,7 +1014,6 @@
         </w:rPr>
         <w:t>Framework</w:t>
       </w:r>
-      <w:proofErr w:type="spellEnd"/>
       <w:r>
         <w:rPr>
           <w:rFonts w:ascii="Times New Roman" w:hAnsi="Times New Roman"/>
@@ -1049,7 +1022,6 @@
         </w:rPr>
         <w:t xml:space="preserve"> </w:t>
       </w:r>
-      <w:proofErr w:type="spellStart"/>
       <w:r>
         <w:rPr>
           <w:rFonts w:ascii="Times New Roman" w:hAnsi="Times New Roman"/>
@@ -1060,7 +1032,6 @@
         </w:rPr>
         <w:t>Core</w:t>
       </w:r>
-      <w:proofErr w:type="spellEnd"/>
       <w:r>
         <w:rPr>
           <w:rFonts w:ascii="Times New Roman" w:hAnsi="Times New Roman"/>
@@ -1082,7 +1053,6 @@
           <w:szCs w:val="28"/>
         </w:rPr>
       </w:pPr>
-      <w:proofErr w:type="spellStart"/>
       <w:r>
         <w:rPr>
           <w:rFonts w:ascii="Times New Roman" w:hAnsi="Times New Roman"/>
@@ -1093,7 +1063,6 @@
         </w:rPr>
         <w:t>Web</w:t>
       </w:r>
-      <w:proofErr w:type="spellEnd"/>
       <w:r>
         <w:rPr>
           <w:rFonts w:ascii="Times New Roman" w:hAnsi="Times New Roman"/>
@@ -1406,7 +1375,6 @@
         </w:rPr>
         <w:t xml:space="preserve"> объекта </w:t>
       </w:r>
-      <w:proofErr w:type="spellStart"/>
       <w:r>
         <w:rPr>
           <w:rFonts w:ascii="Times New Roman" w:hAnsi="Times New Roman"/>
@@ -1417,7 +1385,6 @@
         </w:rPr>
         <w:t>ImemoryCache</w:t>
       </w:r>
-      <w:proofErr w:type="spellEnd"/>
       <w:r>
         <w:rPr>
           <w:rFonts w:ascii="Times New Roman" w:hAnsi="Times New Roman"/>
@@ -1426,7 +1393,6 @@
         </w:rPr>
         <w:t xml:space="preserve">. Выводить кэшированные данные таблиц </w:t>
       </w:r>
-      <w:proofErr w:type="spellStart"/>
       <w:r>
         <w:rPr>
           <w:rFonts w:ascii="Times New Roman" w:hAnsi="Times New Roman"/>
@@ -1437,7 +1403,6 @@
         </w:rPr>
         <w:t>MemoryCache</w:t>
       </w:r>
-      <w:proofErr w:type="spellEnd"/>
       <w:r>
         <w:rPr>
           <w:rFonts w:ascii="Times New Roman" w:hAnsi="Times New Roman"/>
@@ -1446,7 +1411,6 @@
         </w:rPr>
         <w:t xml:space="preserve"> на соответствующие страницы на сайт, генерируемые с использованием представлений (</w:t>
       </w:r>
-      <w:proofErr w:type="spellStart"/>
       <w:r>
         <w:rPr>
           <w:rFonts w:ascii="Times New Roman" w:hAnsi="Times New Roman"/>
@@ -1457,7 +1421,6 @@
         </w:rPr>
         <w:t>Views</w:t>
       </w:r>
-      <w:proofErr w:type="spellEnd"/>
       <w:r>
         <w:rPr>
           <w:rFonts w:ascii="Times New Roman" w:hAnsi="Times New Roman"/>
@@ -1505,27 +1468,8 @@
           <w:szCs w:val="28"/>
         </w:rPr>
         <w:tab/>
-        <w:t xml:space="preserve">Реализовать сохранение состояния (значений) элементов представлений, предназначенных для осуществления фильтрации, с использованием </w:t>
-      </w:r>
-      <w:proofErr w:type="spellStart"/>
-      <w:r>
-        <w:rPr>
-          <w:rFonts w:ascii="Times New Roman" w:hAnsi="Times New Roman"/>
-          <w:sz w:val="28"/>
-          <w:szCs w:val="28"/>
-        </w:rPr>
-        <w:t>куки</w:t>
-      </w:r>
-      <w:proofErr w:type="spellEnd"/>
-      <w:r>
-        <w:rPr>
-          <w:rFonts w:ascii="Times New Roman" w:hAnsi="Times New Roman"/>
-          <w:sz w:val="28"/>
-          <w:szCs w:val="28"/>
-        </w:rPr>
-        <w:t xml:space="preserve"> и (или) с объекта </w:t>
-      </w:r>
-      <w:proofErr w:type="spellStart"/>
+        <w:t xml:space="preserve">Реализовать сохранение состояния (значений) элементов представлений, предназначенных для осуществления фильтрации, с использованием куки и (или) с объекта </w:t>
+      </w:r>
       <w:r>
         <w:rPr>
           <w:rFonts w:ascii="Times New Roman" w:hAnsi="Times New Roman"/>
@@ -1536,34 +1480,14 @@
         </w:rPr>
         <w:t>Session</w:t>
       </w:r>
-      <w:proofErr w:type="spellEnd"/>
-      <w:r>
-        <w:rPr>
-          <w:rFonts w:ascii="Times New Roman" w:hAnsi="Times New Roman"/>
-          <w:sz w:val="28"/>
-          <w:szCs w:val="28"/>
-        </w:rPr>
-        <w:t xml:space="preserve">. Осуществить заполнение элементов представлений, предназначенных для осуществления фильтрации, при их загрузке данными, ранее сохранёнными в объекте </w:t>
-      </w:r>
-      <w:proofErr w:type="spellStart"/>
-      <w:r>
-        <w:rPr>
-          <w:rFonts w:ascii="Times New Roman" w:hAnsi="Times New Roman"/>
-          <w:sz w:val="28"/>
-          <w:szCs w:val="28"/>
-        </w:rPr>
-        <w:t>куки</w:t>
-      </w:r>
-      <w:proofErr w:type="spellEnd"/>
-      <w:r>
-        <w:rPr>
-          <w:rFonts w:ascii="Times New Roman" w:hAnsi="Times New Roman"/>
-          <w:sz w:val="28"/>
-          <w:szCs w:val="28"/>
-        </w:rPr>
-        <w:t xml:space="preserve"> и (или) </w:t>
-      </w:r>
-      <w:proofErr w:type="spellStart"/>
+      <w:r>
+        <w:rPr>
+          <w:rFonts w:ascii="Times New Roman" w:hAnsi="Times New Roman"/>
+          <w:sz w:val="28"/>
+          <w:szCs w:val="28"/>
+        </w:rPr>
+        <w:t xml:space="preserve">. Осуществить заполнение элементов представлений, предназначенных для осуществления фильтрации, при их загрузке данными, ранее сохранёнными в объекте куки и (или) </w:t>
+      </w:r>
       <w:r>
         <w:rPr>
           <w:rFonts w:ascii="Times New Roman" w:hAnsi="Times New Roman"/>
@@ -1574,7 +1498,6 @@
         </w:rPr>
         <w:t>Session</w:t>
       </w:r>
-      <w:proofErr w:type="spellEnd"/>
       <w:r>
         <w:rPr>
           <w:rFonts w:ascii="Times New Roman" w:hAnsi="Times New Roman"/>
@@ -1604,7 +1527,6 @@
         </w:rPr>
         <w:t xml:space="preserve">Для проверки преподавателем следует разместить код разработанного проекта на </w:t>
       </w:r>
-      <w:proofErr w:type="spellStart"/>
       <w:r>
         <w:rPr>
           <w:rFonts w:ascii="Times New Roman" w:hAnsi="Times New Roman"/>
@@ -1615,7 +1537,6 @@
         </w:rPr>
         <w:t>GitHub</w:t>
       </w:r>
-      <w:proofErr w:type="spellEnd"/>
       <w:r>
         <w:rPr>
           <w:rFonts w:ascii="Times New Roman" w:hAnsi="Times New Roman"/>
@@ -1694,7 +1615,6 @@
         <w:lastRenderedPageBreak/>
         <w:t xml:space="preserve">В процессе выполнения лабораторной работы были созданы классы модели, контекста для взаимодействия с этими моделями, инициализации для создания и заполнения базы данных в случае ее отсутствия, а также </w:t>
       </w:r>
-      <w:proofErr w:type="spellStart"/>
       <w:r>
         <w:rPr>
           <w:bCs/>
@@ -1704,7 +1624,6 @@
         </w:rPr>
         <w:t>Middleware</w:t>
       </w:r>
-      <w:proofErr w:type="spellEnd"/>
       <w:r>
         <w:rPr>
           <w:bCs/>
@@ -1749,25 +1668,7 @@
           <w:sz w:val="28"/>
           <w:szCs w:val="28"/>
         </w:rPr>
-        <w:t xml:space="preserve">, такие как просмотр, удаление, обновление и создание записей. Также был реализован механизм фильтрации с использованием технологии </w:t>
-      </w:r>
-      <w:proofErr w:type="spellStart"/>
-      <w:r>
-        <w:rPr>
-          <w:bCs/>
-          <w:sz w:val="28"/>
-          <w:szCs w:val="28"/>
-        </w:rPr>
-        <w:t>кук</w:t>
-      </w:r>
-      <w:proofErr w:type="spellEnd"/>
-      <w:r>
-        <w:rPr>
-          <w:bCs/>
-          <w:sz w:val="28"/>
-          <w:szCs w:val="28"/>
-        </w:rPr>
-        <w:t>, что позволяет сохранять данные из предыдущих операций фильтрации.</w:t>
+        <w:t>, такие как просмотр, удаление, обновление и создание записей. Также был реализован механизм фильтрации с использованием технологии кук, что позволяет сохранять данные из предыдущих операций фильтрации.</w:t>
       </w:r>
       <w:r>
         <w:rPr>
@@ -2027,18 +1928,8 @@
           <w:sz w:val="28"/>
           <w:szCs w:val="28"/>
         </w:rPr>
-        <w:t xml:space="preserve"> и сохранением полей в </w:t>
-      </w:r>
-      <w:proofErr w:type="spellStart"/>
-      <w:r>
-        <w:rPr>
-          <w:bCs/>
-          <w:sz w:val="28"/>
-          <w:szCs w:val="28"/>
-        </w:rPr>
-        <w:t>куки</w:t>
-      </w:r>
-      <w:proofErr w:type="spellEnd"/>
+        <w:t xml:space="preserve"> и сохранением полей в куки</w:t>
+      </w:r>
       <w:r>
         <w:rPr>
           <w:bCs/>
@@ -2170,18 +2061,8 @@
           <w:sz w:val="28"/>
           <w:szCs w:val="28"/>
         </w:rPr>
-        <w:t xml:space="preserve">Пример запроса с фильтрацией и сохранением полей в </w:t>
-      </w:r>
-      <w:proofErr w:type="spellStart"/>
-      <w:r>
-        <w:rPr>
-          <w:bCs/>
-          <w:sz w:val="28"/>
-          <w:szCs w:val="28"/>
-        </w:rPr>
-        <w:t>куки</w:t>
-      </w:r>
-      <w:proofErr w:type="spellEnd"/>
+        <w:t>Пример запроса с фильтрацией и сохранением полей в куки</w:t>
+      </w:r>
     </w:p>
     <w:p>
       <w:pPr>
@@ -2737,27 +2618,7 @@
           <w:sz w:val="28"/>
           <w:szCs w:val="28"/>
         </w:rPr>
-        <w:t xml:space="preserve">ASP.NET </w:t>
-      </w:r>
-      <w:proofErr w:type="spellStart"/>
-      <w:r>
-        <w:rPr>
-          <w:bCs/>
-          <w:i/>
-          <w:sz w:val="28"/>
-          <w:szCs w:val="28"/>
-        </w:rPr>
-        <w:t>Identity</w:t>
-      </w:r>
-      <w:proofErr w:type="spellEnd"/>
-      <w:r>
-        <w:rPr>
-          <w:bCs/>
-          <w:i/>
-          <w:sz w:val="28"/>
-          <w:szCs w:val="28"/>
-        </w:rPr>
-        <w:t xml:space="preserve"> </w:t>
+        <w:t xml:space="preserve">ASP.NET Identity </w:t>
       </w:r>
       <w:r>
         <w:rPr>
@@ -3099,7 +2960,6 @@
         </w:rPr>
         <w:t xml:space="preserve">ля каждой страницы был реализован уровень доступа при помощи атрибута </w:t>
       </w:r>
-      <w:proofErr w:type="spellStart"/>
       <w:r>
         <w:rPr>
           <w:bCs/>
@@ -3110,7 +2970,6 @@
         </w:rPr>
         <w:t>Authorize</w:t>
       </w:r>
-      <w:proofErr w:type="spellEnd"/>
       <w:r>
         <w:rPr>
           <w:bCs/>
@@ -3641,7 +3500,6 @@
         </w:rPr>
         <w:t xml:space="preserve">Также был разработан класс, предназначенный для кэширования данных. Кэширования производится при помощи интерфейса </w:t>
       </w:r>
-      <w:proofErr w:type="spellStart"/>
       <w:r>
         <w:rPr>
           <w:bCs/>
@@ -3653,7 +3511,6 @@
         </w:rPr>
         <w:t>IMemoryCache</w:t>
       </w:r>
-      <w:proofErr w:type="spellEnd"/>
       <w:r>
         <w:rPr>
           <w:bCs/>
@@ -3945,6 +3802,7 @@
           <w:bCs/>
           <w:sz w:val="28"/>
           <w:szCs w:val="28"/>
+          <w:lang w:val="en-US"/>
         </w:rPr>
       </w:pPr>
       <w:r>
@@ -3955,7 +3813,6 @@
         </w:rPr>
         <w:t xml:space="preserve">После выполнения лабораторной работы созданные проект был добавлен в локальный </w:t>
       </w:r>
-      <w:proofErr w:type="spellStart"/>
       <w:r>
         <w:rPr>
           <w:bCs/>
@@ -3967,7 +3824,6 @@
         </w:rPr>
         <w:t>git</w:t>
       </w:r>
-      <w:proofErr w:type="spellEnd"/>
       <w:r>
         <w:rPr>
           <w:bCs/>
@@ -3976,25 +3832,13 @@
         </w:rPr>
         <w:t xml:space="preserve"> </w:t>
       </w:r>
-      <w:proofErr w:type="spellStart"/>
-      <w:proofErr w:type="gramStart"/>
-      <w:r>
-        <w:rPr>
-          <w:bCs/>
-          <w:sz w:val="28"/>
-          <w:szCs w:val="28"/>
-        </w:rPr>
-        <w:t>репозиторий</w:t>
-      </w:r>
-      <w:proofErr w:type="spellEnd"/>
-      <w:proofErr w:type="gramEnd"/>
-      <w:r>
-        <w:rPr>
-          <w:bCs/>
-          <w:sz w:val="28"/>
-          <w:szCs w:val="28"/>
-        </w:rPr>
-        <w:t xml:space="preserve"> а потом перенесен в </w:t>
+      <w:r>
+        <w:rPr>
+          <w:bCs/>
+          <w:sz w:val="28"/>
+          <w:szCs w:val="28"/>
+        </w:rPr>
+        <w:t xml:space="preserve">репозиторий а потом перенесен в </w:t>
       </w:r>
       <w:r>
         <w:rPr>
@@ -4015,23 +3859,13 @@
         </w:rPr>
         <w:t xml:space="preserve"> </w:t>
       </w:r>
-      <w:proofErr w:type="spellStart"/>
-      <w:r>
-        <w:rPr>
-          <w:bCs/>
-          <w:sz w:val="28"/>
-          <w:szCs w:val="28"/>
-        </w:rPr>
-        <w:t>репозиторий</w:t>
-      </w:r>
-      <w:proofErr w:type="spellEnd"/>
-      <w:r>
-        <w:rPr>
-          <w:bCs/>
-          <w:sz w:val="28"/>
-          <w:szCs w:val="28"/>
-        </w:rPr>
-        <w:t xml:space="preserve"> своего аккаунта. Чтобы ознакомится с созданным проектом можно по ссылке</w:t>
+      <w:r>
+        <w:rPr>
+          <w:bCs/>
+          <w:sz w:val="28"/>
+          <w:szCs w:val="28"/>
+        </w:rPr>
+        <w:t>репозиторий своего аккаунта. Чтобы ознакомится с созданным проектом можно по ссылке</w:t>
       </w:r>
       <w:r>
         <w:rPr>
@@ -4052,6 +3886,17 @@
           <w:t>https://github.com/EvgeniBondarev/DDBAISE/tree/main/Laba5</w:t>
         </w:r>
       </w:hyperlink>
+      <w:r>
+        <w:rPr>
+          <w:bCs/>
+          <w:sz w:val="28"/>
+          <w:szCs w:val="28"/>
+          <w:lang w:val="en-US"/>
+        </w:rPr>
+        <w:t xml:space="preserve"> </w:t>
+      </w:r>
+      <w:bookmarkStart w:id="0" w:name="_GoBack"/>
+      <w:bookmarkEnd w:id="0"/>
     </w:p>
     <w:p>
       <w:pPr>
@@ -4065,8 +3910,6 @@
           <w:szCs w:val="28"/>
         </w:rPr>
       </w:pPr>
-      <w:bookmarkStart w:id="0" w:name="_GoBack"/>
-      <w:bookmarkEnd w:id="0"/>
     </w:p>
     <w:p>
       <w:pPr>
@@ -4115,51 +3958,23 @@
           <w:sz w:val="28"/>
           <w:szCs w:val="28"/>
         </w:rPr>
-        <w:t xml:space="preserve">ASP .NET </w:t>
-      </w:r>
-      <w:proofErr w:type="spellStart"/>
+        <w:t>ASP .NET Core MVC</w:t>
+      </w:r>
+      <w:r>
+        <w:rPr>
+          <w:sz w:val="28"/>
+          <w:szCs w:val="28"/>
+        </w:rPr>
+        <w:t xml:space="preserve">. Созданы модельные и контекстные классы, предназначенные для взаимодействия с данными. Разработаны контроллеры для связи моделей с представлениями, а также классы представлений, предназначенные для работы с данными из базы данных. Был создан унифицированный дизайн для всех страниц. С использованием технологии </w:t>
+      </w:r>
       <w:r>
         <w:rPr>
           <w:i/>
           <w:sz w:val="28"/>
           <w:szCs w:val="28"/>
         </w:rPr>
-        <w:t>Core</w:t>
-      </w:r>
-      <w:proofErr w:type="spellEnd"/>
-      <w:r>
-        <w:rPr>
-          <w:i/>
-          <w:sz w:val="28"/>
-          <w:szCs w:val="28"/>
-        </w:rPr>
-        <w:t xml:space="preserve"> MVC</w:t>
-      </w:r>
-      <w:r>
-        <w:rPr>
-          <w:sz w:val="28"/>
-          <w:szCs w:val="28"/>
-        </w:rPr>
-        <w:t xml:space="preserve">. Созданы модельные и контекстные классы, предназначенные для взаимодействия с данными. Разработаны контроллеры для связи моделей с представлениями, а также классы представлений, предназначенные для работы с данными из базы данных. Был создан унифицированный дизайн для всех страниц. С использованием технологии </w:t>
-      </w:r>
-      <w:r>
-        <w:rPr>
-          <w:i/>
-          <w:sz w:val="28"/>
-          <w:szCs w:val="28"/>
-        </w:rPr>
-        <w:t xml:space="preserve">ASP .NET </w:t>
-      </w:r>
-      <w:proofErr w:type="spellStart"/>
-      <w:r>
-        <w:rPr>
-          <w:i/>
-          <w:sz w:val="28"/>
-          <w:szCs w:val="28"/>
-        </w:rPr>
-        <w:t>Identity</w:t>
-      </w:r>
-      <w:proofErr w:type="spellEnd"/>
+        <w:t>ASP .NET Identity</w:t>
+      </w:r>
       <w:r>
         <w:rPr>
           <w:sz w:val="28"/>
@@ -7123,7 +6938,7 @@
 </file>
 
 <file path=customXml/itemProps1.xml><?xml version="1.0" encoding="utf-8"?>
-<ds:datastoreItem xmlns:ds="http://schemas.openxmlformats.org/officeDocument/2006/customXml" ds:itemID="{314C9431-C651-47B9-84CD-0E10D87B5E6C}">
+<ds:datastoreItem xmlns:ds="http://schemas.openxmlformats.org/officeDocument/2006/customXml" ds:itemID="{89B65CAF-CF80-4C93-A4AF-6F8E5B8D166A}">
   <ds:schemaRefs>
     <ds:schemaRef ds:uri="http://schemas.openxmlformats.org/officeDocument/2006/bibliography"/>
   </ds:schemaRefs>

</xml_diff>